<commit_message>
Saving ongoing changes to documentation
</commit_message>
<xml_diff>
--- a/MSP-4-Brickstickershop.docx
+++ b/MSP-4-Brickstickershop.docx
@@ -2256,14 +2256,7 @@
                 <w:rStyle w:val="Hyperlink"/>
                 <w:noProof/>
               </w:rPr>
-              <w:t>AW</w:t>
-            </w:r>
-            <w:r>
-              <w:rPr>
-                <w:rStyle w:val="Hyperlink"/>
-                <w:noProof/>
-              </w:rPr>
-              <w:t>S</w:t>
+              <w:t>AWS</w:t>
             </w:r>
             <w:r>
               <w:rPr>
@@ -4588,40 +4581,126 @@
     </w:p>
     <w:p/>
     <w:p>
-      <w:r>
+      <w:pPr>
+        <w:rPr>
+          <w:sz w:val="20"/>
+          <w:szCs w:val="20"/>
+        </w:rPr>
+      </w:pPr>
+      <w:r>
+        <w:rPr>
+          <w:sz w:val="20"/>
+          <w:szCs w:val="20"/>
+        </w:rPr>
         <w:t xml:space="preserve">The table below describes the tests that were performed manually, and extensively. </w:t>
       </w:r>
       <w:r>
+        <w:rPr>
+          <w:sz w:val="20"/>
+          <w:szCs w:val="20"/>
+        </w:rPr>
         <w:t>In order to test the staff and superuser actions</w:t>
       </w:r>
       <w:r>
+        <w:rPr>
+          <w:sz w:val="20"/>
+          <w:szCs w:val="20"/>
+        </w:rPr>
         <w:t xml:space="preserve">, see </w:t>
       </w:r>
       <w:hyperlink w:anchor="_Deployment" w:history="1">
         <w:r>
           <w:rPr>
             <w:rStyle w:val="Hyperlink"/>
+            <w:sz w:val="20"/>
+            <w:szCs w:val="20"/>
           </w:rPr>
           <w:t>deployment</w:t>
         </w:r>
       </w:hyperlink>
       <w:r>
+        <w:rPr>
+          <w:sz w:val="20"/>
+          <w:szCs w:val="20"/>
+        </w:rPr>
         <w:t xml:space="preserve"> on how to create a development environment.</w:t>
       </w:r>
       <w:r>
-        <w:t xml:space="preserve"> I will not give out staff and admin keys. A standard user can be created on the deployed application: </w:t>
+        <w:rPr>
+          <w:sz w:val="20"/>
+          <w:szCs w:val="20"/>
+        </w:rPr>
+        <w:t xml:space="preserve"> I will not give out </w:t>
+      </w:r>
+      <w:r>
+        <w:rPr>
+          <w:sz w:val="20"/>
+          <w:szCs w:val="20"/>
+        </w:rPr>
+        <w:t xml:space="preserve">user, </w:t>
+      </w:r>
+      <w:r>
+        <w:rPr>
+          <w:sz w:val="20"/>
+          <w:szCs w:val="20"/>
+        </w:rPr>
+        <w:t xml:space="preserve">staff and admin keys. A standard user can be created on the deployed application: </w:t>
       </w:r>
       <w:hyperlink r:id="rId22" w:history="1">
         <w:r>
           <w:rPr>
             <w:rStyle w:val="Hyperlink"/>
+            <w:sz w:val="20"/>
+            <w:szCs w:val="20"/>
           </w:rPr>
-          <w:t>Register an account</w:t>
+          <w:t>Register a</w:t>
+        </w:r>
+        <w:r>
+          <w:rPr>
+            <w:rStyle w:val="Hyperlink"/>
+            <w:sz w:val="20"/>
+            <w:szCs w:val="20"/>
+          </w:rPr>
+          <w:t>n</w:t>
+        </w:r>
+        <w:r>
+          <w:rPr>
+            <w:rStyle w:val="Hyperlink"/>
+            <w:sz w:val="20"/>
+            <w:szCs w:val="20"/>
+          </w:rPr>
+          <w:t xml:space="preserve"> account</w:t>
         </w:r>
       </w:hyperlink>
-    </w:p>
-    <w:p>
-      <w:r>
+      <w:r>
+        <w:rPr>
+          <w:rStyle w:val="Hyperlink"/>
+          <w:sz w:val="20"/>
+          <w:szCs w:val="20"/>
+        </w:rPr>
+        <w:t xml:space="preserve"> </w:t>
+      </w:r>
+      <w:r>
+        <w:rPr>
+          <w:sz w:val="20"/>
+          <w:szCs w:val="20"/>
+        </w:rPr>
+        <w:t>That way you can use your own mail address</w:t>
+      </w:r>
+      <w:r>
+        <w:rPr>
+          <w:sz w:val="20"/>
+          <w:szCs w:val="20"/>
+        </w:rPr>
+        <w:t xml:space="preserve">. </w:t>
+      </w:r>
+      <w:bookmarkStart w:id="11" w:name="_GoBack"/>
+      <w:bookmarkEnd w:id="11"/>
+      <w:r>
+        <w:rPr>
+          <w:sz w:val="20"/>
+          <w:szCs w:val="20"/>
+        </w:rPr>
         <w:t>This will also allow you to test password resets.</w:t>
       </w:r>
     </w:p>
@@ -4768,7 +4847,7 @@
               </w:rPr>
             </w:pPr>
             <w:r>
-              <w:t>Arjan</w:t>
+              <w:t>testuser2</w:t>
             </w:r>
           </w:p>
           <w:p>
@@ -8551,15 +8630,25 @@
       <w:pPr>
         <w:pStyle w:val="Heading2"/>
       </w:pPr>
-      <w:bookmarkStart w:id="11" w:name="_Toc3417590"/>
+      <w:bookmarkStart w:id="12" w:name="_Toc3417590"/>
       <w:r>
         <w:lastRenderedPageBreak/>
         <w:t>Manual Testing Scenarios</w:t>
       </w:r>
-      <w:bookmarkEnd w:id="11"/>
-    </w:p>
-    <w:p>
-      <w:r>
+      <w:bookmarkEnd w:id="12"/>
+    </w:p>
+    <w:p>
+      <w:pPr>
+        <w:rPr>
+          <w:sz w:val="20"/>
+          <w:szCs w:val="20"/>
+        </w:rPr>
+      </w:pPr>
+      <w:r>
+        <w:rPr>
+          <w:sz w:val="20"/>
+          <w:szCs w:val="20"/>
+        </w:rPr>
         <w:t>The following are more extensive descriptions of manual tests that were performed throughout development.</w:t>
       </w:r>
     </w:p>
@@ -8568,11 +8657,11 @@
       <w:pPr>
         <w:pStyle w:val="Heading3"/>
       </w:pPr>
-      <w:bookmarkStart w:id="12" w:name="_Toc3417591"/>
+      <w:bookmarkStart w:id="13" w:name="_Toc3417591"/>
       <w:r>
         <w:t>Unregistered user</w:t>
       </w:r>
-      <w:bookmarkEnd w:id="12"/>
+      <w:bookmarkEnd w:id="13"/>
     </w:p>
     <w:p>
       <w:pPr>
@@ -8660,11 +8749,11 @@
       <w:pPr>
         <w:pStyle w:val="Heading3"/>
       </w:pPr>
-      <w:bookmarkStart w:id="13" w:name="_Toc3417592"/>
+      <w:bookmarkStart w:id="14" w:name="_Toc3417592"/>
       <w:r>
         <w:t>Unregistered user / Registered user (not signed in)</w:t>
       </w:r>
-      <w:bookmarkEnd w:id="13"/>
+      <w:bookmarkEnd w:id="14"/>
     </w:p>
     <w:p>
       <w:pPr>
@@ -8825,7 +8914,7 @@
       <w:pPr>
         <w:pStyle w:val="Heading3"/>
       </w:pPr>
-      <w:bookmarkStart w:id="14" w:name="_Toc3417593"/>
+      <w:bookmarkStart w:id="15" w:name="_Toc3417593"/>
       <w:r>
         <w:t xml:space="preserve">Unregistered user / </w:t>
       </w:r>
@@ -8838,7 +8927,7 @@
       <w:r>
         <w:t xml:space="preserve"> (signed in)</w:t>
       </w:r>
-      <w:bookmarkEnd w:id="14"/>
+      <w:bookmarkEnd w:id="15"/>
     </w:p>
     <w:p>
       <w:pPr>
@@ -9299,11 +9388,11 @@
       <w:pPr>
         <w:pStyle w:val="Heading3"/>
       </w:pPr>
-      <w:bookmarkStart w:id="15" w:name="_Toc3417594"/>
+      <w:bookmarkStart w:id="16" w:name="_Toc3417594"/>
       <w:r>
         <w:t>Regular registered user (signed in)</w:t>
       </w:r>
-      <w:bookmarkEnd w:id="15"/>
+      <w:bookmarkEnd w:id="16"/>
     </w:p>
     <w:p>
       <w:pPr>
@@ -9457,12 +9546,11 @@
       <w:pPr>
         <w:pStyle w:val="Heading3"/>
       </w:pPr>
-      <w:bookmarkStart w:id="16" w:name="_Toc3417595"/>
-      <w:r>
-        <w:lastRenderedPageBreak/>
+      <w:bookmarkStart w:id="17" w:name="_Toc3417595"/>
+      <w:r>
         <w:t>Staff registered user (signed in)</w:t>
       </w:r>
-      <w:bookmarkEnd w:id="16"/>
+      <w:bookmarkEnd w:id="17"/>
     </w:p>
     <w:p>
       <w:pPr>
@@ -9501,6 +9589,7 @@
           <w:sz w:val="20"/>
           <w:szCs w:val="20"/>
         </w:rPr>
+        <w:lastRenderedPageBreak/>
         <w:t>Can access staff page</w:t>
       </w:r>
     </w:p>
@@ -9676,11 +9765,11 @@
       <w:pPr>
         <w:pStyle w:val="Heading3"/>
       </w:pPr>
-      <w:bookmarkStart w:id="17" w:name="_Toc3417596"/>
+      <w:bookmarkStart w:id="18" w:name="_Toc3417596"/>
       <w:r>
         <w:t>Django Admin access</w:t>
       </w:r>
-      <w:bookmarkEnd w:id="17"/>
+      <w:bookmarkEnd w:id="18"/>
     </w:p>
     <w:p>
       <w:pPr>
@@ -11379,35 +11468,35 @@
       <w:pPr>
         <w:pStyle w:val="Heading2"/>
       </w:pPr>
-      <w:bookmarkStart w:id="18" w:name="_Toc3417597"/>
+      <w:bookmarkStart w:id="19" w:name="_Toc3417597"/>
+      <w:r>
+        <w:t>Automated Testing</w:t>
+      </w:r>
+      <w:bookmarkEnd w:id="19"/>
+    </w:p>
+    <w:p/>
+    <w:p>
       <w:r>
         <w:lastRenderedPageBreak/>
-        <w:t>Automated Testing</w:t>
-      </w:r>
-      <w:bookmarkEnd w:id="18"/>
+        <w:t xml:space="preserve">The following is a list </w:t>
+      </w:r>
+      <w:r>
+        <w:t xml:space="preserve">of </w:t>
+      </w:r>
+      <w:r>
+        <w:t>apps and automated tests in them:</w:t>
+      </w:r>
     </w:p>
     <w:p/>
     <w:p>
-      <w:r>
-        <w:t xml:space="preserve">The following is a list </w:t>
-      </w:r>
-      <w:r>
-        <w:t xml:space="preserve">of </w:t>
-      </w:r>
-      <w:r>
-        <w:t>apps and automated tests in them:</w:t>
-      </w:r>
-    </w:p>
-    <w:p/>
-    <w:p>
       <w:pPr>
         <w:pStyle w:val="Heading3"/>
       </w:pPr>
-      <w:bookmarkStart w:id="19" w:name="_Toc3417598"/>
+      <w:bookmarkStart w:id="20" w:name="_Toc3417598"/>
       <w:r>
         <w:t>Cart</w:t>
       </w:r>
-      <w:bookmarkEnd w:id="19"/>
+      <w:bookmarkEnd w:id="20"/>
     </w:p>
     <w:p>
       <w:r>
@@ -11437,6 +11526,9 @@
         </w:pBdr>
       </w:pPr>
       <w:r>
+        <w:rPr>
+          <w:noProof/>
+        </w:rPr>
         <w:drawing>
           <wp:inline distT="0" distB="0" distL="0" distR="0" wp14:anchorId="573B186F" wp14:editId="0DCE8218">
             <wp:extent cx="2387600" cy="1073079"/>
@@ -11485,11 +11577,11 @@
       <w:pPr>
         <w:pStyle w:val="Heading3"/>
       </w:pPr>
-      <w:bookmarkStart w:id="20" w:name="_Toc3417599"/>
+      <w:bookmarkStart w:id="21" w:name="_Toc3417599"/>
       <w:r>
         <w:t>Checkout</w:t>
       </w:r>
-      <w:bookmarkEnd w:id="20"/>
+      <w:bookmarkEnd w:id="21"/>
     </w:p>
     <w:p>
       <w:r>
@@ -11521,6 +11613,9 @@
         </w:pBdr>
       </w:pPr>
       <w:r>
+        <w:rPr>
+          <w:noProof/>
+        </w:rPr>
         <w:drawing>
           <wp:inline distT="0" distB="0" distL="0" distR="0" wp14:anchorId="77F0B748" wp14:editId="11F159C2">
             <wp:extent cx="2370667" cy="1527884"/>
@@ -11569,12 +11664,12 @@
       <w:pPr>
         <w:pStyle w:val="Heading3"/>
       </w:pPr>
-      <w:bookmarkStart w:id="21" w:name="_Toc3417600"/>
+      <w:bookmarkStart w:id="22" w:name="_Toc3417600"/>
       <w:proofErr w:type="spellStart"/>
       <w:r>
         <w:t>Infopages</w:t>
       </w:r>
-      <w:bookmarkEnd w:id="21"/>
+      <w:bookmarkEnd w:id="22"/>
       <w:proofErr w:type="spellEnd"/>
     </w:p>
     <w:p>
@@ -11607,6 +11702,9 @@
         </w:pBdr>
       </w:pPr>
       <w:r>
+        <w:rPr>
+          <w:noProof/>
+        </w:rPr>
         <w:drawing>
           <wp:inline distT="0" distB="0" distL="0" distR="0" wp14:anchorId="3D519DA5" wp14:editId="63233235">
             <wp:extent cx="2345267" cy="1882193"/>
@@ -11655,32 +11753,32 @@
       <w:pPr>
         <w:pStyle w:val="Heading3"/>
       </w:pPr>
-      <w:bookmarkStart w:id="22" w:name="_Toc3417601"/>
+      <w:bookmarkStart w:id="23" w:name="_Toc3417601"/>
+      <w:r>
+        <w:t>Products</w:t>
+      </w:r>
+      <w:bookmarkEnd w:id="23"/>
+    </w:p>
+    <w:p>
+      <w:r>
+        <w:t xml:space="preserve">This app contains </w:t>
+      </w:r>
+      <w:r>
+        <w:t>four</w:t>
+      </w:r>
+      <w:r>
+        <w:t xml:space="preserve"> tests. </w:t>
+      </w:r>
+      <w:r>
+        <w:t>Three</w:t>
+      </w:r>
+      <w:r>
+        <w:t xml:space="preserve"> tests are only returning the page.</w:t>
+      </w:r>
+    </w:p>
+    <w:p>
       <w:r>
         <w:lastRenderedPageBreak/>
-        <w:t>Products</w:t>
-      </w:r>
-      <w:bookmarkEnd w:id="22"/>
-    </w:p>
-    <w:p>
-      <w:r>
-        <w:t xml:space="preserve">This app contains </w:t>
-      </w:r>
-      <w:r>
-        <w:t>four</w:t>
-      </w:r>
-      <w:r>
-        <w:t xml:space="preserve"> tests. </w:t>
-      </w:r>
-      <w:r>
-        <w:t>Three</w:t>
-      </w:r>
-      <w:r>
-        <w:t xml:space="preserve"> tests are only returning the page.</w:t>
-      </w:r>
-    </w:p>
-    <w:p>
-      <w:r>
         <w:t xml:space="preserve">The </w:t>
       </w:r>
       <w:r>
@@ -11831,6 +11929,9 @@
         </w:pBdr>
       </w:pPr>
       <w:r>
+        <w:rPr>
+          <w:noProof/>
+        </w:rPr>
         <w:drawing>
           <wp:inline distT="0" distB="0" distL="0" distR="0" wp14:anchorId="6B01CB7B" wp14:editId="523C094A">
             <wp:extent cx="2396067" cy="1965315"/>
@@ -11880,11 +11981,11 @@
       <w:pPr>
         <w:pStyle w:val="Heading2"/>
       </w:pPr>
-      <w:bookmarkStart w:id="23" w:name="_Toc3417602"/>
+      <w:bookmarkStart w:id="24" w:name="_Toc3417602"/>
       <w:r>
         <w:t>Travis CI</w:t>
       </w:r>
-      <w:bookmarkEnd w:id="23"/>
+      <w:bookmarkEnd w:id="24"/>
     </w:p>
     <w:p>
       <w:r>
@@ -11931,6 +12032,9 @@
     </w:p>
     <w:p>
       <w:r>
+        <w:rPr>
+          <w:noProof/>
+        </w:rPr>
         <w:drawing>
           <wp:inline distT="0" distB="0" distL="0" distR="0" wp14:anchorId="352DE2B2" wp14:editId="6F7D2137">
             <wp:extent cx="5727700" cy="564515"/>
@@ -11980,6 +12084,9 @@
         <w:jc w:val="center"/>
       </w:pPr>
       <w:r>
+        <w:rPr>
+          <w:noProof/>
+        </w:rPr>
         <w:drawing>
           <wp:inline distT="0" distB="0" distL="0" distR="0" wp14:anchorId="100ABBCA" wp14:editId="15C74D01">
             <wp:extent cx="4766734" cy="697041"/>
@@ -12030,6 +12137,9 @@
         <w:jc w:val="center"/>
       </w:pPr>
       <w:r>
+        <w:rPr>
+          <w:noProof/>
+        </w:rPr>
         <w:drawing>
           <wp:inline distT="0" distB="0" distL="0" distR="0" wp14:anchorId="7A05A361" wp14:editId="3104EDAC">
             <wp:extent cx="4749800" cy="1121100"/>
@@ -12071,9 +12181,9 @@
       <w:pPr>
         <w:pStyle w:val="Heading1"/>
       </w:pPr>
-      <w:bookmarkStart w:id="24" w:name="_Deployment"/>
-      <w:bookmarkStart w:id="25" w:name="_Toc3417603"/>
-      <w:bookmarkEnd w:id="24"/>
+      <w:bookmarkStart w:id="25" w:name="_Deployment"/>
+      <w:bookmarkStart w:id="26" w:name="_Toc3417603"/>
+      <w:bookmarkEnd w:id="25"/>
       <w:r>
         <w:lastRenderedPageBreak/>
         <w:t>D</w:t>
@@ -12081,14 +12191,14 @@
       <w:r>
         <w:t>eployment</w:t>
       </w:r>
-      <w:bookmarkEnd w:id="25"/>
+      <w:bookmarkEnd w:id="26"/>
     </w:p>
     <w:p/>
     <w:p>
       <w:pPr>
         <w:pStyle w:val="Heading2"/>
       </w:pPr>
-      <w:bookmarkStart w:id="26" w:name="_Toc3417604"/>
+      <w:bookmarkStart w:id="27" w:name="_Toc3417604"/>
       <w:r>
         <w:t>Detailed: d</w:t>
       </w:r>
@@ -12098,7 +12208,7 @@
       <w:r>
         <w:t xml:space="preserve"> on local environment</w:t>
       </w:r>
-      <w:bookmarkEnd w:id="26"/>
+      <w:bookmarkEnd w:id="27"/>
     </w:p>
     <w:p/>
     <w:p>
@@ -13432,14 +13542,14 @@
       <w:pPr>
         <w:pStyle w:val="Heading2"/>
       </w:pPr>
-      <w:bookmarkStart w:id="27" w:name="_Environment_variables"/>
-      <w:bookmarkStart w:id="28" w:name="_Toc3417605"/>
-      <w:bookmarkEnd w:id="27"/>
+      <w:bookmarkStart w:id="28" w:name="_Environment_variables"/>
+      <w:bookmarkStart w:id="29" w:name="_Toc3417605"/>
+      <w:bookmarkEnd w:id="28"/>
       <w:r>
         <w:lastRenderedPageBreak/>
         <w:t>Environment variables</w:t>
       </w:r>
-      <w:bookmarkEnd w:id="28"/>
+      <w:bookmarkEnd w:id="29"/>
     </w:p>
     <w:p/>
     <w:p>
@@ -14311,14 +14421,14 @@
       <w:pPr>
         <w:pStyle w:val="Heading2"/>
       </w:pPr>
-      <w:bookmarkStart w:id="29" w:name="_Group_creation_in"/>
-      <w:bookmarkStart w:id="30" w:name="_Toc3417606"/>
-      <w:bookmarkEnd w:id="29"/>
+      <w:bookmarkStart w:id="30" w:name="_Group_creation_in"/>
+      <w:bookmarkStart w:id="31" w:name="_Toc3417606"/>
+      <w:bookmarkEnd w:id="30"/>
       <w:r>
         <w:lastRenderedPageBreak/>
         <w:t>Group creation in Django Admin</w:t>
       </w:r>
-      <w:bookmarkEnd w:id="30"/>
+      <w:bookmarkEnd w:id="31"/>
     </w:p>
     <w:p/>
     <w:p>
@@ -14508,7 +14618,7 @@
       <w:pPr>
         <w:pStyle w:val="Heading1"/>
       </w:pPr>
-      <w:bookmarkStart w:id="31" w:name="_Toc3417607"/>
+      <w:bookmarkStart w:id="32" w:name="_Toc3417607"/>
       <w:r>
         <w:lastRenderedPageBreak/>
         <w:t>Detailed: r</w:t>
@@ -14519,7 +14629,7 @@
       <w:r>
         <w:t>s</w:t>
       </w:r>
-      <w:bookmarkEnd w:id="31"/>
+      <w:bookmarkEnd w:id="32"/>
     </w:p>
     <w:p/>
     <w:p>
@@ -14540,11 +14650,11 @@
       <w:pPr>
         <w:pStyle w:val="Heading2"/>
       </w:pPr>
-      <w:bookmarkStart w:id="32" w:name="_Toc3417608"/>
+      <w:bookmarkStart w:id="33" w:name="_Toc3417608"/>
       <w:r>
         <w:t>Heroku</w:t>
       </w:r>
-      <w:bookmarkEnd w:id="32"/>
+      <w:bookmarkEnd w:id="33"/>
     </w:p>
     <w:p/>
     <w:p>
@@ -14791,6 +14901,9 @@
     </w:p>
     <w:p>
       <w:r>
+        <w:rPr>
+          <w:noProof/>
+        </w:rPr>
         <w:drawing>
           <wp:inline distT="0" distB="0" distL="0" distR="0" wp14:anchorId="3EFE0F5A" wp14:editId="4DC84959">
             <wp:extent cx="4047067" cy="4395688"/>
@@ -15366,12 +15479,12 @@
       <w:pPr>
         <w:pStyle w:val="Heading2"/>
       </w:pPr>
-      <w:bookmarkStart w:id="33" w:name="_Toc3417609"/>
+      <w:bookmarkStart w:id="34" w:name="_Toc3417609"/>
       <w:r>
         <w:lastRenderedPageBreak/>
         <w:t>AWS</w:t>
       </w:r>
-      <w:bookmarkEnd w:id="33"/>
+      <w:bookmarkEnd w:id="34"/>
     </w:p>
     <w:p/>
     <w:p>
@@ -15851,13 +15964,13 @@
       <w:r>
         <w:t xml:space="preserve">The same goes for the AWS_STORAGE_BUCKET_NAME variable and the </w:t>
       </w:r>
-      <w:bookmarkStart w:id="34" w:name="OLE_LINK1"/>
-      <w:bookmarkStart w:id="35" w:name="OLE_LINK2"/>
+      <w:bookmarkStart w:id="35" w:name="OLE_LINK1"/>
+      <w:bookmarkStart w:id="36" w:name="OLE_LINK2"/>
       <w:r>
         <w:t>AWS_S3_REGION_NAME</w:t>
       </w:r>
-      <w:bookmarkEnd w:id="34"/>
       <w:bookmarkEnd w:id="35"/>
+      <w:bookmarkEnd w:id="36"/>
       <w:r>
         <w:t xml:space="preserve"> variable.</w:t>
       </w:r>
@@ -15872,7 +15985,7 @@
           <w:szCs w:val="26"/>
         </w:rPr>
       </w:pPr>
-      <w:bookmarkStart w:id="36" w:name="_Toc3417610"/>
+      <w:bookmarkStart w:id="37" w:name="_Toc3417610"/>
       <w:r>
         <w:br w:type="page"/>
       </w:r>
@@ -15891,7 +16004,7 @@
       <w:r>
         <w:t xml:space="preserve"> deployment</w:t>
       </w:r>
-      <w:bookmarkEnd w:id="36"/>
+      <w:bookmarkEnd w:id="37"/>
     </w:p>
     <w:p/>
     <w:p>
@@ -15948,10 +16061,7 @@
         </w:numPr>
       </w:pPr>
       <w:r>
-        <w:t>Initialize git</w:t>
-      </w:r>
-      <w:r>
-        <w:t xml:space="preserve"> locally</w:t>
+        <w:t>Initialize git locally</w:t>
       </w:r>
     </w:p>
     <w:p>
@@ -16393,10 +16503,7 @@
         <w:t xml:space="preserve"> functionalities</w:t>
       </w:r>
     </w:p>
-    <w:p>
-      <w:bookmarkStart w:id="37" w:name="_GoBack"/>
-      <w:bookmarkEnd w:id="37"/>
-    </w:p>
+    <w:p/>
     <w:sectPr>
       <w:pgSz w:w="11900" w:h="16840"/>
       <w:pgMar w:top="1440" w:right="1440" w:bottom="1440" w:left="1440" w:header="708" w:footer="708" w:gutter="0"/>
@@ -19413,6 +19520,18 @@
       <w:bCs/>
     </w:rPr>
   </w:style>
+  <w:style w:type="character" w:styleId="FollowedHyperlink">
+    <w:name w:val="FollowedHyperlink"/>
+    <w:basedOn w:val="DefaultParagraphFont"/>
+    <w:uiPriority w:val="99"/>
+    <w:semiHidden/>
+    <w:unhideWhenUsed/>
+    <w:rsid w:val="0006559E"/>
+    <w:rPr>
+      <w:color w:val="954F72" w:themeColor="followedHyperlink"/>
+      <w:u w:val="single"/>
+    </w:rPr>
+  </w:style>
 </w:styles>
 </file>
 
@@ -19682,7 +19801,7 @@
 </file>
 
 <file path=customXml/itemProps1.xml><?xml version="1.0" encoding="utf-8"?>
-<ds:datastoreItem xmlns:ds="http://schemas.openxmlformats.org/officeDocument/2006/customXml" ds:itemID="{A0F44300-54C9-1B46-9A3B-913FF2E25071}">
+<ds:datastoreItem xmlns:ds="http://schemas.openxmlformats.org/officeDocument/2006/customXml" ds:itemID="{B5A006A9-5D2C-CF43-95BD-EA0C063E42D1}">
   <ds:schemaRefs>
     <ds:schemaRef ds:uri="http://schemas.openxmlformats.org/officeDocument/2006/bibliography"/>
   </ds:schemaRefs>

</xml_diff>